<commit_message>
tambah form hasilcekdokumenUI tapi belum diisi
</commit_message>
<xml_diff>
--- a/dokumen2/dokumen arsitektur UI-Annisa.docx
+++ b/dokumen2/dokumen arsitektur UI-Annisa.docx
@@ -346,7 +346,7 @@
           <w:sz w:val="24"/>
         </w:rPr>
         <w:pict>
-          <v:rect id="_x0000_s1101" style="width:495.15pt;height:192.05pt;mso-position-horizontal-relative:char;mso-position-vertical-relative:line">
+          <v:rect id="_x0000_s1111" style="width:495.15pt;height:192.05pt;mso-position-horizontal-relative:char;mso-position-vertical-relative:line">
             <v:textbox>
               <w:txbxContent>
                 <w:p>
@@ -1396,7 +1396,7 @@
           <w:sz w:val="24"/>
         </w:rPr>
         <w:pict>
-          <v:rect id="_x0000_s1100" style="width:495.15pt;height:282.3pt;mso-position-horizontal-relative:char;mso-position-vertical-relative:line">
+          <v:rect id="_x0000_s1110" style="width:495.15pt;height:282.3pt;mso-position-horizontal-relative:char;mso-position-vertical-relative:line">
             <v:textbox>
               <w:txbxContent>
                 <w:p>
@@ -1791,7 +1791,7 @@
           <w:sz w:val="24"/>
         </w:rPr>
         <w:pict>
-          <v:rect id="_x0000_s1099" style="width:495.15pt;height:250.35pt;mso-position-horizontal-relative:char;mso-position-vertical-relative:line">
+          <v:rect id="_x0000_s1109" style="width:495.15pt;height:250.35pt;mso-position-horizontal-relative:char;mso-position-vertical-relative:line">
             <v:textbox>
               <w:txbxContent>
                 <w:p>
@@ -3598,15 +3598,334 @@
       </w:pPr>
       <w:r>
         <w:rPr>
-          <w:sz w:val="24"/>
-        </w:rPr>
+          <w:noProof/>
+        </w:rPr>
+        <w:pict>
+          <v:shapetype id="_x0000_t202" coordsize="21600,21600" o:spt="202" path="m,l,21600r21600,l21600,xe">
+            <v:stroke joinstyle="miter"/>
+            <v:path gradientshapeok="t" o:connecttype="rect"/>
+          </v:shapetype>
+          <v:shape id="_x0000_s1117" type="#_x0000_t202" style="position:absolute;margin-left:170.45pt;margin-top:3.1pt;width:103.05pt;height:18.35pt;z-index:251703296" stroked="f">
+            <v:textbox>
+              <w:txbxContent>
+                <w:p>
+                  <w:r>
+                    <w:t>Hasil Pengecekan</w:t>
+                  </w:r>
+                </w:p>
+              </w:txbxContent>
+            </v:textbox>
+          </v:shape>
+        </w:pict>
       </w:r>
       <w:r>
         <w:rPr>
+          <w:noProof/>
           <w:sz w:val="24"/>
         </w:rPr>
         <w:pict>
-          <v:rect id="_x0000_s1098" style="width:495.15pt;height:314.5pt;mso-position-horizontal-relative:char;mso-position-vertical-relative:line">
+          <v:shape id="_x0000_s1116" type="#_x0000_t202" style="position:absolute;margin-left:22.65pt;margin-top:77.55pt;width:103.05pt;height:18.35pt;z-index:251702272" stroked="f">
+            <v:textbox>
+              <w:txbxContent>
+                <w:p>
+                  <w:r>
+                    <w:t>Hasil Pengecekan</w:t>
+                  </w:r>
+                </w:p>
+              </w:txbxContent>
+            </v:textbox>
+          </v:shape>
+        </w:pict>
+      </w:r>
+      <w:r>
+        <w:rPr>
+          <w:noProof/>
+          <w:sz w:val="24"/>
+        </w:rPr>
+        <w:pict>
+          <v:shape id="_x0000_s1114" type="#_x0000_t202" style="position:absolute;margin-left:20.45pt;margin-top:106.7pt;width:457.8pt;height:163.8pt;z-index:251700224">
+            <v:textbox>
+              <w:txbxContent>
+                <w:tbl>
+                  <w:tblPr>
+                    <w:tblStyle w:val="TableGrid"/>
+                    <w:tblW w:w="0" w:type="auto"/>
+                    <w:tblLook w:val="04A0"/>
+                  </w:tblPr>
+                  <w:tblGrid>
+                    <w:gridCol w:w="828"/>
+                    <w:gridCol w:w="5760"/>
+                    <w:gridCol w:w="2443"/>
+                  </w:tblGrid>
+                  <w:tr>
+                    <w:tc>
+                      <w:tcPr>
+                        <w:tcW w:w="828" w:type="dxa"/>
+                      </w:tcPr>
+                      <w:p>
+                        <w:r>
+                          <w:t>No</w:t>
+                        </w:r>
+                      </w:p>
+                    </w:tc>
+                    <w:tc>
+                      <w:tcPr>
+                        <w:tcW w:w="5760" w:type="dxa"/>
+                      </w:tcPr>
+                      <w:p>
+                        <w:r>
+                          <w:t>Judul</w:t>
+                        </w:r>
+                      </w:p>
+                    </w:tc>
+                    <w:tc>
+                      <w:tcPr>
+                        <w:tcW w:w="2443" w:type="dxa"/>
+                      </w:tcPr>
+                      <w:p>
+                        <w:r>
+                          <w:t>Tingkat Kemiripan</w:t>
+                        </w:r>
+                      </w:p>
+                    </w:tc>
+                  </w:tr>
+                  <w:tr>
+                    <w:tc>
+                      <w:tcPr>
+                        <w:tcW w:w="828" w:type="dxa"/>
+                      </w:tcPr>
+                      <w:p/>
+                    </w:tc>
+                    <w:tc>
+                      <w:tcPr>
+                        <w:tcW w:w="5760" w:type="dxa"/>
+                      </w:tcPr>
+                      <w:p/>
+                    </w:tc>
+                    <w:tc>
+                      <w:tcPr>
+                        <w:tcW w:w="2443" w:type="dxa"/>
+                      </w:tcPr>
+                      <w:p/>
+                    </w:tc>
+                  </w:tr>
+                  <w:tr>
+                    <w:tc>
+                      <w:tcPr>
+                        <w:tcW w:w="828" w:type="dxa"/>
+                      </w:tcPr>
+                      <w:p/>
+                    </w:tc>
+                    <w:tc>
+                      <w:tcPr>
+                        <w:tcW w:w="5760" w:type="dxa"/>
+                      </w:tcPr>
+                      <w:p/>
+                    </w:tc>
+                    <w:tc>
+                      <w:tcPr>
+                        <w:tcW w:w="2443" w:type="dxa"/>
+                      </w:tcPr>
+                      <w:p/>
+                    </w:tc>
+                  </w:tr>
+                  <w:tr>
+                    <w:tc>
+                      <w:tcPr>
+                        <w:tcW w:w="828" w:type="dxa"/>
+                      </w:tcPr>
+                      <w:p/>
+                    </w:tc>
+                    <w:tc>
+                      <w:tcPr>
+                        <w:tcW w:w="5760" w:type="dxa"/>
+                      </w:tcPr>
+                      <w:p/>
+                    </w:tc>
+                    <w:tc>
+                      <w:tcPr>
+                        <w:tcW w:w="2443" w:type="dxa"/>
+                      </w:tcPr>
+                      <w:p/>
+                    </w:tc>
+                  </w:tr>
+                  <w:tr>
+                    <w:tc>
+                      <w:tcPr>
+                        <w:tcW w:w="828" w:type="dxa"/>
+                      </w:tcPr>
+                      <w:p/>
+                    </w:tc>
+                    <w:tc>
+                      <w:tcPr>
+                        <w:tcW w:w="5760" w:type="dxa"/>
+                      </w:tcPr>
+                      <w:p/>
+                    </w:tc>
+                    <w:tc>
+                      <w:tcPr>
+                        <w:tcW w:w="2443" w:type="dxa"/>
+                      </w:tcPr>
+                      <w:p/>
+                    </w:tc>
+                  </w:tr>
+                  <w:tr>
+                    <w:tc>
+                      <w:tcPr>
+                        <w:tcW w:w="828" w:type="dxa"/>
+                      </w:tcPr>
+                      <w:p/>
+                    </w:tc>
+                    <w:tc>
+                      <w:tcPr>
+                        <w:tcW w:w="5760" w:type="dxa"/>
+                      </w:tcPr>
+                      <w:p/>
+                    </w:tc>
+                    <w:tc>
+                      <w:tcPr>
+                        <w:tcW w:w="2443" w:type="dxa"/>
+                      </w:tcPr>
+                      <w:p/>
+                    </w:tc>
+                  </w:tr>
+                  <w:tr>
+                    <w:tc>
+                      <w:tcPr>
+                        <w:tcW w:w="828" w:type="dxa"/>
+                      </w:tcPr>
+                      <w:p/>
+                    </w:tc>
+                    <w:tc>
+                      <w:tcPr>
+                        <w:tcW w:w="5760" w:type="dxa"/>
+                      </w:tcPr>
+                      <w:p/>
+                    </w:tc>
+                    <w:tc>
+                      <w:tcPr>
+                        <w:tcW w:w="2443" w:type="dxa"/>
+                      </w:tcPr>
+                      <w:p/>
+                    </w:tc>
+                  </w:tr>
+                  <w:tr>
+                    <w:tc>
+                      <w:tcPr>
+                        <w:tcW w:w="828" w:type="dxa"/>
+                      </w:tcPr>
+                      <w:p/>
+                    </w:tc>
+                    <w:tc>
+                      <w:tcPr>
+                        <w:tcW w:w="5760" w:type="dxa"/>
+                      </w:tcPr>
+                      <w:p/>
+                    </w:tc>
+                    <w:tc>
+                      <w:tcPr>
+                        <w:tcW w:w="2443" w:type="dxa"/>
+                      </w:tcPr>
+                      <w:p/>
+                    </w:tc>
+                  </w:tr>
+                  <w:tr>
+                    <w:tc>
+                      <w:tcPr>
+                        <w:tcW w:w="828" w:type="dxa"/>
+                      </w:tcPr>
+                      <w:p/>
+                    </w:tc>
+                    <w:tc>
+                      <w:tcPr>
+                        <w:tcW w:w="5760" w:type="dxa"/>
+                      </w:tcPr>
+                      <w:p/>
+                    </w:tc>
+                    <w:tc>
+                      <w:tcPr>
+                        <w:tcW w:w="2443" w:type="dxa"/>
+                      </w:tcPr>
+                      <w:p/>
+                    </w:tc>
+                  </w:tr>
+                  <w:tr>
+                    <w:tc>
+                      <w:tcPr>
+                        <w:tcW w:w="828" w:type="dxa"/>
+                      </w:tcPr>
+                      <w:p/>
+                    </w:tc>
+                    <w:tc>
+                      <w:tcPr>
+                        <w:tcW w:w="5760" w:type="dxa"/>
+                      </w:tcPr>
+                      <w:p/>
+                    </w:tc>
+                    <w:tc>
+                      <w:tcPr>
+                        <w:tcW w:w="2443" w:type="dxa"/>
+                      </w:tcPr>
+                      <w:p/>
+                    </w:tc>
+                  </w:tr>
+                  <w:tr>
+                    <w:tc>
+                      <w:tcPr>
+                        <w:tcW w:w="828" w:type="dxa"/>
+                      </w:tcPr>
+                      <w:p/>
+                    </w:tc>
+                    <w:tc>
+                      <w:tcPr>
+                        <w:tcW w:w="5760" w:type="dxa"/>
+                      </w:tcPr>
+                      <w:p/>
+                    </w:tc>
+                    <w:tc>
+                      <w:tcPr>
+                        <w:tcW w:w="2443" w:type="dxa"/>
+                      </w:tcPr>
+                      <w:p/>
+                    </w:tc>
+                  </w:tr>
+                </w:tbl>
+                <w:p/>
+              </w:txbxContent>
+            </v:textbox>
+          </v:shape>
+        </w:pict>
+      </w:r>
+      <w:r>
+        <w:rPr>
+          <w:noProof/>
+          <w:sz w:val="24"/>
+        </w:rPr>
+        <w:pict>
+          <v:shape id="_x0000_s1115" type="#_x0000_t202" style="position:absolute;margin-left:23.95pt;margin-top:21.45pt;width:103.05pt;height:18.35pt;z-index:251701248" stroked="f">
+            <v:textbox>
+              <w:txbxContent>
+                <w:p>
+                  <w:r>
+                    <w:t>Judul Karya Anda :</w:t>
+                  </w:r>
+                </w:p>
+              </w:txbxContent>
+            </v:textbox>
+          </v:shape>
+        </w:pict>
+      </w:r>
+      <w:r>
+        <w:rPr>
+          <w:sz w:val="24"/>
+        </w:rPr>
+      </w:r>
+      <w:r>
+        <w:rPr>
+          <w:sz w:val="24"/>
+        </w:rPr>
+        <w:pict>
+          <v:rect id="_x0000_s1113" style="width:495.15pt;height:314.5pt;mso-position-horizontal-relative:char;mso-position-vertical-relative:line">
             <w10:wrap type="none"/>
             <w10:anchorlock/>
           </v:rect>
@@ -3627,55 +3946,573 @@
         </w:rPr>
       </w:pPr>
     </w:p>
-    <w:p>
-      <w:pPr>
-        <w:rPr>
-          <w:sz w:val="24"/>
-        </w:rPr>
-      </w:pPr>
-    </w:p>
-    <w:p>
-      <w:pPr>
-        <w:rPr>
-          <w:sz w:val="24"/>
-        </w:rPr>
-      </w:pPr>
-    </w:p>
-    <w:p>
-      <w:pPr>
-        <w:rPr>
-          <w:sz w:val="24"/>
-        </w:rPr>
-      </w:pPr>
-    </w:p>
-    <w:p>
-      <w:pPr>
-        <w:rPr>
-          <w:sz w:val="24"/>
-        </w:rPr>
-      </w:pPr>
-    </w:p>
-    <w:p>
-      <w:pPr>
-        <w:rPr>
-          <w:sz w:val="24"/>
-        </w:rPr>
-      </w:pPr>
-    </w:p>
-    <w:p>
-      <w:pPr>
-        <w:rPr>
-          <w:sz w:val="24"/>
-        </w:rPr>
-      </w:pPr>
-    </w:p>
-    <w:p>
-      <w:pPr>
-        <w:rPr>
-          <w:sz w:val="24"/>
-        </w:rPr>
-      </w:pPr>
-    </w:p>
+    <w:tbl>
+      <w:tblPr>
+        <w:tblW w:w="10167" w:type="dxa"/>
+        <w:jc w:val="center"/>
+        <w:tblBorders>
+          <w:top w:val="single" w:sz="4" w:space="0" w:color="auto"/>
+          <w:left w:val="single" w:sz="4" w:space="0" w:color="auto"/>
+          <w:bottom w:val="single" w:sz="4" w:space="0" w:color="auto"/>
+          <w:right w:val="single" w:sz="4" w:space="0" w:color="auto"/>
+          <w:insideH w:val="single" w:sz="4" w:space="0" w:color="auto"/>
+          <w:insideV w:val="single" w:sz="4" w:space="0" w:color="auto"/>
+        </w:tblBorders>
+        <w:tblLayout w:type="fixed"/>
+        <w:tblLook w:val="01E0"/>
+      </w:tblPr>
+      <w:tblGrid>
+        <w:gridCol w:w="639"/>
+        <w:gridCol w:w="2317"/>
+        <w:gridCol w:w="1079"/>
+        <w:gridCol w:w="1467"/>
+        <w:gridCol w:w="2539"/>
+        <w:gridCol w:w="2126"/>
+      </w:tblGrid>
+      <w:tr>
+        <w:trPr>
+          <w:trHeight w:val="261"/>
+          <w:tblHeader/>
+          <w:jc w:val="center"/>
+        </w:trPr>
+        <w:tc>
+          <w:tcPr>
+            <w:tcW w:w="639" w:type="dxa"/>
+            <w:shd w:val="clear" w:color="auto" w:fill="CCCCCC"/>
+            <w:vAlign w:val="center"/>
+          </w:tcPr>
+          <w:p>
+            <w:pPr>
+              <w:spacing w:after="0" w:line="240" w:lineRule="auto"/>
+              <w:rPr>
+                <w:b/>
+              </w:rPr>
+            </w:pPr>
+            <w:r>
+              <w:rPr>
+                <w:b/>
+              </w:rPr>
+              <w:t xml:space="preserve">No </w:t>
+            </w:r>
+          </w:p>
+        </w:tc>
+        <w:tc>
+          <w:tcPr>
+            <w:tcW w:w="2317" w:type="dxa"/>
+            <w:shd w:val="clear" w:color="auto" w:fill="CCCCCC"/>
+            <w:vAlign w:val="center"/>
+          </w:tcPr>
+          <w:p>
+            <w:pPr>
+              <w:spacing w:after="0" w:line="240" w:lineRule="auto"/>
+              <w:rPr>
+                <w:b/>
+              </w:rPr>
+            </w:pPr>
+            <w:r>
+              <w:rPr>
+                <w:b/>
+              </w:rPr>
+              <w:t>Id Elemen</w:t>
+            </w:r>
+          </w:p>
+        </w:tc>
+        <w:tc>
+          <w:tcPr>
+            <w:tcW w:w="1079" w:type="dxa"/>
+            <w:shd w:val="clear" w:color="auto" w:fill="CCCCCC"/>
+            <w:vAlign w:val="center"/>
+          </w:tcPr>
+          <w:p>
+            <w:pPr>
+              <w:spacing w:after="0" w:line="240" w:lineRule="auto"/>
+              <w:rPr>
+                <w:b/>
+              </w:rPr>
+            </w:pPr>
+            <w:r>
+              <w:rPr>
+                <w:b/>
+              </w:rPr>
+              <w:t>Jenis</w:t>
+            </w:r>
+          </w:p>
+        </w:tc>
+        <w:tc>
+          <w:tcPr>
+            <w:tcW w:w="1467" w:type="dxa"/>
+            <w:shd w:val="clear" w:color="auto" w:fill="CCCCCC"/>
+            <w:vAlign w:val="center"/>
+          </w:tcPr>
+          <w:p>
+            <w:pPr>
+              <w:spacing w:after="0" w:line="240" w:lineRule="auto"/>
+              <w:rPr>
+                <w:b/>
+              </w:rPr>
+            </w:pPr>
+            <w:r>
+              <w:rPr>
+                <w:b/>
+              </w:rPr>
+              <w:t>Nilai Default</w:t>
+            </w:r>
+          </w:p>
+        </w:tc>
+        <w:tc>
+          <w:tcPr>
+            <w:tcW w:w="2539" w:type="dxa"/>
+            <w:shd w:val="clear" w:color="auto" w:fill="CCCCCC"/>
+          </w:tcPr>
+          <w:p>
+            <w:pPr>
+              <w:spacing w:after="0" w:line="240" w:lineRule="auto"/>
+              <w:rPr>
+                <w:b/>
+              </w:rPr>
+            </w:pPr>
+            <w:r>
+              <w:rPr>
+                <w:b/>
+              </w:rPr>
+              <w:t>Layout</w:t>
+            </w:r>
+          </w:p>
+        </w:tc>
+        <w:tc>
+          <w:tcPr>
+            <w:tcW w:w="2126" w:type="dxa"/>
+            <w:shd w:val="clear" w:color="auto" w:fill="CCCCCC"/>
+            <w:vAlign w:val="center"/>
+          </w:tcPr>
+          <w:p>
+            <w:pPr>
+              <w:spacing w:after="0" w:line="240" w:lineRule="auto"/>
+              <w:rPr>
+                <w:b/>
+              </w:rPr>
+            </w:pPr>
+            <w:r>
+              <w:rPr>
+                <w:b/>
+              </w:rPr>
+              <w:t>Keterangan</w:t>
+            </w:r>
+          </w:p>
+        </w:tc>
+      </w:tr>
+      <w:tr>
+        <w:trPr>
+          <w:jc w:val="center"/>
+        </w:trPr>
+        <w:tc>
+          <w:tcPr>
+            <w:tcW w:w="639" w:type="dxa"/>
+          </w:tcPr>
+          <w:p>
+            <w:pPr>
+              <w:spacing w:after="0" w:line="240" w:lineRule="auto"/>
+            </w:pPr>
+            <w:r>
+              <w:t>1</w:t>
+            </w:r>
+          </w:p>
+        </w:tc>
+        <w:tc>
+          <w:tcPr>
+            <w:tcW w:w="2317" w:type="dxa"/>
+          </w:tcPr>
+          <w:p>
+            <w:pPr>
+              <w:spacing w:after="0" w:line="240" w:lineRule="auto"/>
+            </w:pPr>
+            <w:r>
+              <w:t>lbl_judulHalaman</w:t>
+            </w:r>
+          </w:p>
+        </w:tc>
+        <w:tc>
+          <w:tcPr>
+            <w:tcW w:w="1079" w:type="dxa"/>
+          </w:tcPr>
+          <w:p>
+            <w:pPr>
+              <w:spacing w:after="0" w:line="240" w:lineRule="auto"/>
+            </w:pPr>
+            <w:r>
+              <w:t>Label</w:t>
+            </w:r>
+          </w:p>
+        </w:tc>
+        <w:tc>
+          <w:tcPr>
+            <w:tcW w:w="1467" w:type="dxa"/>
+          </w:tcPr>
+          <w:p>
+            <w:pPr>
+              <w:spacing w:after="0" w:line="240" w:lineRule="auto"/>
+            </w:pPr>
+            <w:r>
+              <w:t>Hasil Pengecekan</w:t>
+            </w:r>
+          </w:p>
+        </w:tc>
+        <w:tc>
+          <w:tcPr>
+            <w:tcW w:w="2539" w:type="dxa"/>
+          </w:tcPr>
+          <w:p>
+            <w:pPr>
+              <w:spacing w:after="0" w:line="240" w:lineRule="auto"/>
+            </w:pPr>
+            <w:r>
+              <w:t>Style font: Bold</w:t>
+            </w:r>
+          </w:p>
+          <w:p>
+            <w:pPr>
+              <w:spacing w:after="0" w:line="240" w:lineRule="auto"/>
+            </w:pPr>
+            <w:r>
+              <w:t>Jenis Font: MS Sans-Serif</w:t>
+            </w:r>
+          </w:p>
+          <w:p>
+            <w:pPr>
+              <w:spacing w:after="0" w:line="240" w:lineRule="auto"/>
+            </w:pPr>
+            <w:r>
+              <w:t>Ukuran Font: 1em</w:t>
+            </w:r>
+          </w:p>
+        </w:tc>
+        <w:tc>
+          <w:tcPr>
+            <w:tcW w:w="2126" w:type="dxa"/>
+          </w:tcPr>
+          <w:p>
+            <w:pPr>
+              <w:spacing w:after="0" w:line="240" w:lineRule="auto"/>
+            </w:pPr>
+            <w:r>
+              <w:t>Petunjuk judul halaman</w:t>
+            </w:r>
+          </w:p>
+        </w:tc>
+      </w:tr>
+      <w:tr>
+        <w:trPr>
+          <w:jc w:val="center"/>
+        </w:trPr>
+        <w:tc>
+          <w:tcPr>
+            <w:tcW w:w="639" w:type="dxa"/>
+          </w:tcPr>
+          <w:p>
+            <w:pPr>
+              <w:spacing w:after="0" w:line="240" w:lineRule="auto"/>
+            </w:pPr>
+            <w:r>
+              <w:t>2</w:t>
+            </w:r>
+          </w:p>
+        </w:tc>
+        <w:tc>
+          <w:tcPr>
+            <w:tcW w:w="2317" w:type="dxa"/>
+          </w:tcPr>
+          <w:p>
+            <w:pPr>
+              <w:spacing w:after="0" w:line="240" w:lineRule="auto"/>
+            </w:pPr>
+            <w:r>
+              <w:t>lbl_judul</w:t>
+            </w:r>
+          </w:p>
+        </w:tc>
+        <w:tc>
+          <w:tcPr>
+            <w:tcW w:w="1079" w:type="dxa"/>
+          </w:tcPr>
+          <w:p>
+            <w:pPr>
+              <w:spacing w:after="0" w:line="240" w:lineRule="auto"/>
+            </w:pPr>
+            <w:r>
+              <w:t>Label</w:t>
+            </w:r>
+          </w:p>
+        </w:tc>
+        <w:tc>
+          <w:tcPr>
+            <w:tcW w:w="1467" w:type="dxa"/>
+          </w:tcPr>
+          <w:p>
+            <w:pPr>
+              <w:spacing w:after="0" w:line="240" w:lineRule="auto"/>
+            </w:pPr>
+            <w:r>
+              <w:t>Judul Karya Anda</w:t>
+            </w:r>
+          </w:p>
+        </w:tc>
+        <w:tc>
+          <w:tcPr>
+            <w:tcW w:w="2539" w:type="dxa"/>
+          </w:tcPr>
+          <w:p>
+            <w:pPr>
+              <w:spacing w:after="0" w:line="240" w:lineRule="auto"/>
+            </w:pPr>
+            <w:r>
+              <w:t>Style font: Regular</w:t>
+            </w:r>
+          </w:p>
+          <w:p>
+            <w:pPr>
+              <w:spacing w:after="0" w:line="240" w:lineRule="auto"/>
+            </w:pPr>
+            <w:r>
+              <w:t>Jenis Font: MS Sans-Serif</w:t>
+            </w:r>
+          </w:p>
+          <w:p>
+            <w:pPr>
+              <w:spacing w:after="0" w:line="240" w:lineRule="auto"/>
+            </w:pPr>
+            <w:r>
+              <w:t>Ukuran Font: 1em</w:t>
+            </w:r>
+          </w:p>
+        </w:tc>
+        <w:tc>
+          <w:tcPr>
+            <w:tcW w:w="2126" w:type="dxa"/>
+          </w:tcPr>
+          <w:p>
+            <w:pPr>
+              <w:spacing w:after="0" w:line="240" w:lineRule="auto"/>
+              <w:rPr>
+                <w:lang w:val="sv-SE"/>
+              </w:rPr>
+            </w:pPr>
+            <w:r>
+              <w:rPr>
+                <w:lang w:val="sv-SE"/>
+              </w:rPr>
+              <w:t>Petunjuk judul dokumen</w:t>
+            </w:r>
+          </w:p>
+        </w:tc>
+      </w:tr>
+      <w:tr>
+        <w:trPr>
+          <w:jc w:val="center"/>
+        </w:trPr>
+        <w:tc>
+          <w:tcPr>
+            <w:tcW w:w="639" w:type="dxa"/>
+          </w:tcPr>
+          <w:p>
+            <w:pPr>
+              <w:spacing w:after="0" w:line="240" w:lineRule="auto"/>
+            </w:pPr>
+            <w:r>
+              <w:t>3</w:t>
+            </w:r>
+          </w:p>
+        </w:tc>
+        <w:tc>
+          <w:tcPr>
+            <w:tcW w:w="2317" w:type="dxa"/>
+          </w:tcPr>
+          <w:p>
+            <w:pPr>
+              <w:spacing w:after="0" w:line="240" w:lineRule="auto"/>
+            </w:pPr>
+            <w:r>
+              <w:t>lbl_hasil</w:t>
+            </w:r>
+          </w:p>
+        </w:tc>
+        <w:tc>
+          <w:tcPr>
+            <w:tcW w:w="1079" w:type="dxa"/>
+          </w:tcPr>
+          <w:p>
+            <w:pPr>
+              <w:spacing w:after="0" w:line="240" w:lineRule="auto"/>
+            </w:pPr>
+            <w:r>
+              <w:t>Label</w:t>
+            </w:r>
+          </w:p>
+        </w:tc>
+        <w:tc>
+          <w:tcPr>
+            <w:tcW w:w="1467" w:type="dxa"/>
+          </w:tcPr>
+          <w:p>
+            <w:pPr>
+              <w:spacing w:after="0" w:line="240" w:lineRule="auto"/>
+            </w:pPr>
+            <w:r>
+              <w:t>Hasil Pengecekan</w:t>
+            </w:r>
+          </w:p>
+        </w:tc>
+        <w:tc>
+          <w:tcPr>
+            <w:tcW w:w="2539" w:type="dxa"/>
+          </w:tcPr>
+          <w:p>
+            <w:pPr>
+              <w:spacing w:after="0" w:line="240" w:lineRule="auto"/>
+            </w:pPr>
+            <w:r>
+              <w:t>Style font: Regular</w:t>
+            </w:r>
+          </w:p>
+          <w:p>
+            <w:pPr>
+              <w:spacing w:after="0" w:line="240" w:lineRule="auto"/>
+            </w:pPr>
+            <w:r>
+              <w:t>Jenis Font: MS Sans-Serif</w:t>
+            </w:r>
+          </w:p>
+          <w:p>
+            <w:pPr>
+              <w:spacing w:after="0" w:line="240" w:lineRule="auto"/>
+            </w:pPr>
+            <w:r>
+              <w:t>Ukuran Font: 1em</w:t>
+            </w:r>
+          </w:p>
+        </w:tc>
+        <w:tc>
+          <w:tcPr>
+            <w:tcW w:w="2126" w:type="dxa"/>
+          </w:tcPr>
+          <w:p>
+            <w:pPr>
+              <w:spacing w:after="0" w:line="240" w:lineRule="auto"/>
+              <w:rPr>
+                <w:lang w:val="sv-SE"/>
+              </w:rPr>
+            </w:pPr>
+            <w:r>
+              <w:rPr>
+                <w:lang w:val="sv-SE"/>
+              </w:rPr>
+              <w:t>Hasil Pengecekan</w:t>
+            </w:r>
+          </w:p>
+        </w:tc>
+      </w:tr>
+      <w:tr>
+        <w:trPr>
+          <w:jc w:val="center"/>
+        </w:trPr>
+        <w:tc>
+          <w:tcPr>
+            <w:tcW w:w="639" w:type="dxa"/>
+          </w:tcPr>
+          <w:p>
+            <w:pPr>
+              <w:spacing w:after="0" w:line="240" w:lineRule="auto"/>
+            </w:pPr>
+            <w:r>
+              <w:t>4</w:t>
+            </w:r>
+          </w:p>
+        </w:tc>
+        <w:tc>
+          <w:tcPr>
+            <w:tcW w:w="2317" w:type="dxa"/>
+          </w:tcPr>
+          <w:p>
+            <w:pPr>
+              <w:spacing w:after="0" w:line="240" w:lineRule="auto"/>
+            </w:pPr>
+            <w:r>
+              <w:t>grv_hasil</w:t>
+            </w:r>
+          </w:p>
+        </w:tc>
+        <w:tc>
+          <w:tcPr>
+            <w:tcW w:w="1079" w:type="dxa"/>
+          </w:tcPr>
+          <w:p>
+            <w:pPr>
+              <w:spacing w:after="0" w:line="240" w:lineRule="auto"/>
+            </w:pPr>
+            <w:r>
+              <w:t>GridView</w:t>
+            </w:r>
+          </w:p>
+        </w:tc>
+        <w:tc>
+          <w:tcPr>
+            <w:tcW w:w="1467" w:type="dxa"/>
+          </w:tcPr>
+          <w:p>
+            <w:pPr>
+              <w:spacing w:after="0" w:line="240" w:lineRule="auto"/>
+            </w:pPr>
+          </w:p>
+        </w:tc>
+        <w:tc>
+          <w:tcPr>
+            <w:tcW w:w="2539" w:type="dxa"/>
+          </w:tcPr>
+          <w:p>
+            <w:pPr>
+              <w:spacing w:after="0" w:line="240" w:lineRule="auto"/>
+            </w:pPr>
+            <w:r>
+              <w:t>Style font: Regular</w:t>
+            </w:r>
+          </w:p>
+          <w:p>
+            <w:pPr>
+              <w:spacing w:after="0" w:line="240" w:lineRule="auto"/>
+            </w:pPr>
+            <w:r>
+              <w:t>Jenis Font: MS Sans-Serif</w:t>
+            </w:r>
+          </w:p>
+          <w:p>
+            <w:pPr>
+              <w:spacing w:after="0" w:line="240" w:lineRule="auto"/>
+            </w:pPr>
+            <w:r>
+              <w:t>Ukuran Font: 1em</w:t>
+            </w:r>
+          </w:p>
+        </w:tc>
+        <w:tc>
+          <w:tcPr>
+            <w:tcW w:w="2126" w:type="dxa"/>
+          </w:tcPr>
+          <w:p>
+            <w:pPr>
+              <w:spacing w:after="0" w:line="240" w:lineRule="auto"/>
+              <w:rPr>
+                <w:lang w:val="sv-SE"/>
+              </w:rPr>
+            </w:pPr>
+            <w:r>
+              <w:rPr>
+                <w:lang w:val="sv-SE"/>
+              </w:rPr>
+              <w:t>Petunjuk Hasil Pengecekan</w:t>
+            </w:r>
+          </w:p>
+        </w:tc>
+      </w:tr>
+    </w:tbl>
     <w:p>
       <w:pPr>
         <w:rPr>
@@ -3743,8 +4580,8 @@
           <w:sz w:val="24"/>
         </w:rPr>
         <w:pict>
-          <v:rect id="_x0000_s1097" style="width:495.15pt;height:314.5pt;mso-position-horizontal-relative:char;mso-position-vertical-relative:line">
-            <v:textbox style="mso-next-textbox:#_x0000_s1097">
+          <v:rect id="_x0000_s1107" style="width:495.15pt;height:314.5pt;mso-position-horizontal-relative:char;mso-position-vertical-relative:line">
+            <v:textbox style="mso-next-textbox:#_x0000_s1107">
               <w:txbxContent>
                 <w:p/>
                 <w:p/>
@@ -3810,10 +4647,6 @@
           <w:sz w:val="24"/>
         </w:rPr>
         <w:pict>
-          <v:shapetype id="_x0000_t202" coordsize="21600,21600" o:spt="202" path="m,l,21600r21600,l21600,xe">
-            <v:stroke joinstyle="miter"/>
-            <v:path gradientshapeok="t" o:connecttype="rect"/>
-          </v:shapetype>
           <v:shape id="_x0000_s1093" type="#_x0000_t202" style="position:absolute;margin-left:89.5pt;margin-top:4.9pt;width:305.7pt;height:27.15pt;z-index:251693056" stroked="f">
             <v:textbox>
               <w:txbxContent>
@@ -5581,7 +6414,7 @@
           <w:sz w:val="24"/>
         </w:rPr>
         <w:pict>
-          <v:rect id="_x0000_s1096" style="width:495.15pt;height:314.5pt;mso-position-horizontal-relative:char;mso-position-vertical-relative:line">
+          <v:rect id="_x0000_s1106" style="width:495.15pt;height:314.5pt;mso-position-horizontal-relative:char;mso-position-vertical-relative:line">
             <w10:wrap type="none"/>
             <w10:anchorlock/>
           </v:rect>
@@ -6782,6 +7615,32 @@
       <w:bCs/>
     </w:rPr>
   </w:style>
+  <w:style w:type="table" w:styleId="TableGrid">
+    <w:name w:val="Table Grid"/>
+    <w:basedOn w:val="TableNormal"/>
+    <w:uiPriority w:val="59"/>
+    <w:rsid w:val="00AE03E3"/>
+    <w:pPr>
+      <w:spacing w:after="0" w:line="240" w:lineRule="auto"/>
+    </w:pPr>
+    <w:tblPr>
+      <w:tblInd w:w="0" w:type="dxa"/>
+      <w:tblBorders>
+        <w:top w:val="single" w:sz="4" w:space="0" w:color="000000" w:themeColor="text1"/>
+        <w:left w:val="single" w:sz="4" w:space="0" w:color="000000" w:themeColor="text1"/>
+        <w:bottom w:val="single" w:sz="4" w:space="0" w:color="000000" w:themeColor="text1"/>
+        <w:right w:val="single" w:sz="4" w:space="0" w:color="000000" w:themeColor="text1"/>
+        <w:insideH w:val="single" w:sz="4" w:space="0" w:color="000000" w:themeColor="text1"/>
+        <w:insideV w:val="single" w:sz="4" w:space="0" w:color="000000" w:themeColor="text1"/>
+      </w:tblBorders>
+      <w:tblCellMar>
+        <w:top w:w="0" w:type="dxa"/>
+        <w:left w:w="108" w:type="dxa"/>
+        <w:bottom w:w="0" w:type="dxa"/>
+        <w:right w:w="108" w:type="dxa"/>
+      </w:tblCellMar>
+    </w:tblPr>
+  </w:style>
 </w:styles>
 </file>
 

</xml_diff>